<commit_message>
Adicionei as respostas feitas em sala
</commit_message>
<xml_diff>
--- a/periodo-4/BANCO DE DADOS II/Lista de Exercícios/LISTA 2 - RESOLUÇÃO.docx
+++ b/periodo-4/BANCO DE DADOS II/Lista de Exercícios/LISTA 2 - RESOLUÇÃO.docx
@@ -206,6 +206,74 @@
       <w:pPr>
         <w:rPr>
           <w:rFonts w:ascii="Times New Roman" w:hAnsi="Times New Roman" w:cs="Times New Roman"/>
+          <w:sz w:val="24"/>
+          <w:szCs w:val="24"/>
+        </w:rPr>
+      </w:pPr>
+      <w:r>
+        <w:rPr>
+          <w:rFonts w:ascii="Times New Roman" w:hAnsi="Times New Roman" w:cs="Times New Roman"/>
+          <w:sz w:val="24"/>
+          <w:szCs w:val="24"/>
+        </w:rPr>
+        <w:t>V</w:t>
+      </w:r>
+    </w:p>
+    <w:p>
+      <w:pPr>
+        <w:rPr>
+          <w:rFonts w:ascii="Times New Roman" w:hAnsi="Times New Roman" w:cs="Times New Roman"/>
+          <w:sz w:val="24"/>
+          <w:szCs w:val="24"/>
+        </w:rPr>
+      </w:pPr>
+      <w:r>
+        <w:rPr>
+          <w:rFonts w:ascii="Times New Roman" w:hAnsi="Times New Roman" w:cs="Times New Roman"/>
+          <w:sz w:val="24"/>
+          <w:szCs w:val="24"/>
+        </w:rPr>
+        <w:t>F</w:t>
+      </w:r>
+    </w:p>
+    <w:p>
+      <w:pPr>
+        <w:rPr>
+          <w:rFonts w:ascii="Times New Roman" w:hAnsi="Times New Roman" w:cs="Times New Roman"/>
+          <w:sz w:val="24"/>
+          <w:szCs w:val="24"/>
+        </w:rPr>
+      </w:pPr>
+      <w:r>
+        <w:rPr>
+          <w:rFonts w:ascii="Times New Roman" w:hAnsi="Times New Roman" w:cs="Times New Roman"/>
+          <w:sz w:val="24"/>
+          <w:szCs w:val="24"/>
+        </w:rPr>
+        <w:t>F</w:t>
+      </w:r>
+    </w:p>
+    <w:p>
+      <w:pPr>
+        <w:rPr>
+          <w:rFonts w:ascii="Times New Roman" w:hAnsi="Times New Roman" w:cs="Times New Roman"/>
+          <w:sz w:val="24"/>
+          <w:szCs w:val="24"/>
+        </w:rPr>
+      </w:pPr>
+      <w:r>
+        <w:rPr>
+          <w:rFonts w:ascii="Times New Roman" w:hAnsi="Times New Roman" w:cs="Times New Roman"/>
+          <w:sz w:val="24"/>
+          <w:szCs w:val="24"/>
+        </w:rPr>
+        <w:t>Letra A</w:t>
+      </w:r>
+    </w:p>
+    <w:p>
+      <w:pPr>
+        <w:rPr>
+          <w:rFonts w:ascii="Times New Roman" w:hAnsi="Times New Roman" w:cs="Times New Roman"/>
           <w:b/>
           <w:bCs/>
           <w:sz w:val="28"/>
@@ -227,6 +295,23 @@
       <w:pPr>
         <w:rPr>
           <w:rFonts w:ascii="Times New Roman" w:hAnsi="Times New Roman" w:cs="Times New Roman"/>
+          <w:sz w:val="24"/>
+          <w:szCs w:val="24"/>
+        </w:rPr>
+      </w:pPr>
+      <w:r>
+        <w:rPr>
+          <w:rFonts w:ascii="Times New Roman" w:hAnsi="Times New Roman" w:cs="Times New Roman"/>
+          <w:sz w:val="24"/>
+          <w:szCs w:val="24"/>
+        </w:rPr>
+        <w:t>Performance, automação (reutilização de código).</w:t>
+      </w:r>
+    </w:p>
+    <w:p>
+      <w:pPr>
+        <w:rPr>
+          <w:rFonts w:ascii="Times New Roman" w:hAnsi="Times New Roman" w:cs="Times New Roman"/>
           <w:b/>
           <w:bCs/>
           <w:sz w:val="28"/>
@@ -248,6 +333,23 @@
       <w:pPr>
         <w:rPr>
           <w:rFonts w:ascii="Times New Roman" w:hAnsi="Times New Roman" w:cs="Times New Roman"/>
+          <w:sz w:val="24"/>
+          <w:szCs w:val="24"/>
+        </w:rPr>
+      </w:pPr>
+      <w:r>
+        <w:rPr>
+          <w:rFonts w:ascii="Times New Roman" w:hAnsi="Times New Roman" w:cs="Times New Roman"/>
+          <w:sz w:val="24"/>
+          <w:szCs w:val="24"/>
+        </w:rPr>
+        <w:t>Manutenção, dependente da sintaxe do Banco de Dados.</w:t>
+      </w:r>
+    </w:p>
+    <w:p>
+      <w:pPr>
+        <w:rPr>
+          <w:rFonts w:ascii="Times New Roman" w:hAnsi="Times New Roman" w:cs="Times New Roman"/>
           <w:b/>
           <w:bCs/>
           <w:sz w:val="28"/>
@@ -514,6 +616,7 @@
           <w:sz w:val="28"/>
           <w:szCs w:val="28"/>
         </w:rPr>
+        <w:lastRenderedPageBreak/>
         <w:t>10-</w:t>
       </w:r>
     </w:p>
@@ -619,7 +722,6 @@
           <w:sz w:val="28"/>
           <w:szCs w:val="28"/>
         </w:rPr>
-        <w:lastRenderedPageBreak/>
         <w:t>15-</w:t>
       </w:r>
     </w:p>

</xml_diff>

<commit_message>
Fiz 6 exercícios da lista 2 de BD2
</commit_message>
<xml_diff>
--- a/periodo-4/BANCO DE DADOS II/Lista de Exercícios/LISTA 2 - RESOLUÇÃO.docx
+++ b/periodo-4/BANCO DE DADOS II/Lista de Exercícios/LISTA 2 - RESOLUÇÃO.docx
@@ -75,19 +75,19 @@
       <w:r>
         <w:rPr>
           <w:rFonts w:ascii="Times New Roman" w:hAnsi="Times New Roman" w:cs="Times New Roman"/>
+          <w:sz w:val="28"/>
+          <w:szCs w:val="28"/>
+        </w:rPr>
+        <w:t>Vitor de Azambuja Ribeiro Franco</w:t>
+      </w:r>
+    </w:p>
+    <w:p>
+      <w:pPr>
+        <w:rPr>
+          <w:rFonts w:ascii="Times New Roman" w:hAnsi="Times New Roman" w:cs="Times New Roman"/>
           <w:sz w:val="24"/>
           <w:szCs w:val="24"/>
         </w:rPr>
-        <w:t>Vitor de Azambuja Ribeiro Franco</w:t>
-      </w:r>
-    </w:p>
-    <w:p>
-      <w:pPr>
-        <w:rPr>
-          <w:rFonts w:ascii="Times New Roman" w:hAnsi="Times New Roman" w:cs="Times New Roman"/>
-          <w:sz w:val="24"/>
-          <w:szCs w:val="24"/>
-        </w:rPr>
       </w:pPr>
       <w:r>
         <w:rPr>
@@ -112,8 +112,8 @@
       <w:r>
         <w:rPr>
           <w:rFonts w:ascii="Times New Roman" w:hAnsi="Times New Roman" w:cs="Times New Roman"/>
-          <w:sz w:val="24"/>
-          <w:szCs w:val="24"/>
+          <w:sz w:val="28"/>
+          <w:szCs w:val="28"/>
         </w:rPr>
         <w:t>5153344</w:t>
       </w:r>
@@ -122,29 +122,132 @@
       <w:pPr>
         <w:rPr>
           <w:rFonts w:ascii="Times New Roman" w:hAnsi="Times New Roman" w:cs="Times New Roman"/>
-          <w:b/>
-          <w:bCs/>
-          <w:sz w:val="28"/>
-          <w:szCs w:val="28"/>
-        </w:rPr>
-      </w:pPr>
-      <w:r>
-        <w:rPr>
-          <w:rFonts w:ascii="Times New Roman" w:hAnsi="Times New Roman" w:cs="Times New Roman"/>
-          <w:b/>
-          <w:bCs/>
-          <w:sz w:val="28"/>
-          <w:szCs w:val="28"/>
-        </w:rPr>
-        <w:t>1-a)</w:t>
-      </w:r>
-    </w:p>
-    <w:p>
-      <w:pPr>
-        <w:rPr>
-          <w:rFonts w:ascii="Times New Roman" w:hAnsi="Times New Roman" w:cs="Times New Roman"/>
-          <w:b/>
-          <w:bCs/>
+          <w:sz w:val="28"/>
+          <w:szCs w:val="28"/>
+        </w:rPr>
+      </w:pPr>
+      <w:r>
+        <w:rPr>
+          <w:rFonts w:ascii="Times New Roman" w:hAnsi="Times New Roman" w:cs="Times New Roman"/>
+          <w:b/>
+          <w:bCs/>
+          <w:sz w:val="28"/>
+          <w:szCs w:val="28"/>
+        </w:rPr>
+        <w:t>1-</w:t>
+      </w:r>
+      <w:proofErr w:type="gramStart"/>
+      <w:r>
+        <w:rPr>
+          <w:rFonts w:ascii="Times New Roman" w:hAnsi="Times New Roman" w:cs="Times New Roman"/>
+          <w:b/>
+          <w:bCs/>
+          <w:sz w:val="28"/>
+          <w:szCs w:val="28"/>
+        </w:rPr>
+        <w:t>a</w:t>
+      </w:r>
+      <w:proofErr w:type="gramEnd"/>
+      <w:r>
+        <w:rPr>
+          <w:rFonts w:ascii="Times New Roman" w:hAnsi="Times New Roman" w:cs="Times New Roman"/>
+          <w:b/>
+          <w:bCs/>
+          <w:sz w:val="28"/>
+          <w:szCs w:val="28"/>
+        </w:rPr>
+        <w:t>)</w:t>
+      </w:r>
+      <w:r>
+        <w:rPr>
+          <w:rFonts w:ascii="Times New Roman" w:hAnsi="Times New Roman" w:cs="Times New Roman"/>
+          <w:b/>
+          <w:bCs/>
+          <w:sz w:val="28"/>
+          <w:szCs w:val="28"/>
+        </w:rPr>
+        <w:t xml:space="preserve"> </w:t>
+      </w:r>
+      <w:r>
+        <w:rPr>
+          <w:rFonts w:ascii="Times New Roman" w:hAnsi="Times New Roman" w:cs="Times New Roman"/>
+          <w:sz w:val="28"/>
+          <w:szCs w:val="28"/>
+        </w:rPr>
+        <w:t>Em Tabela Única por Tipo de Classes, todas as classes na hierarquia se encontram em uma única tabela, incluindo todos os atributos de todas as classes. Sendo especificados somente por um campo “tipo” na tabela.</w:t>
+      </w:r>
+    </w:p>
+    <w:p>
+      <w:pPr>
+        <w:rPr>
+          <w:rFonts w:ascii="Times New Roman" w:hAnsi="Times New Roman" w:cs="Times New Roman"/>
+          <w:sz w:val="28"/>
+          <w:szCs w:val="28"/>
+        </w:rPr>
+      </w:pPr>
+      <w:r>
+        <w:rPr>
+          <w:rFonts w:ascii="Times New Roman" w:hAnsi="Times New Roman" w:cs="Times New Roman"/>
+          <w:sz w:val="28"/>
+          <w:szCs w:val="28"/>
+        </w:rPr>
+        <w:t>Exemplo:</w:t>
+      </w:r>
+    </w:p>
+    <w:p>
+      <w:pPr>
+        <w:jc w:val="center"/>
+        <w:rPr>
+          <w:rFonts w:ascii="Times New Roman" w:hAnsi="Times New Roman" w:cs="Times New Roman"/>
+          <w:sz w:val="28"/>
+          <w:szCs w:val="28"/>
+        </w:rPr>
+      </w:pPr>
+      <w:r>
+        <w:rPr>
+          <w:noProof/>
+        </w:rPr>
+        <w:drawing>
+          <wp:inline distT="0" distB="0" distL="0" distR="0" wp14:anchorId="680427B1" wp14:editId="1194C2A4">
+            <wp:extent cx="5400040" cy="878205"/>
+            <wp:effectExtent l="0" t="0" r="0" b="0"/>
+            <wp:docPr id="1068404160" name="Imagem 1" descr="Tabela&#10;&#10;Descrição gerada automaticamente"/>
+            <wp:cNvGraphicFramePr>
+              <a:graphicFrameLocks xmlns:a="http://schemas.openxmlformats.org/drawingml/2006/main" noChangeAspect="1"/>
+            </wp:cNvGraphicFramePr>
+            <a:graphic xmlns:a="http://schemas.openxmlformats.org/drawingml/2006/main">
+              <a:graphicData uri="http://schemas.openxmlformats.org/drawingml/2006/picture">
+                <pic:pic xmlns:pic="http://schemas.openxmlformats.org/drawingml/2006/picture">
+                  <pic:nvPicPr>
+                    <pic:cNvPr id="1068404160" name="Imagem 1" descr="Tabela&#10;&#10;Descrição gerada automaticamente"/>
+                    <pic:cNvPicPr/>
+                  </pic:nvPicPr>
+                  <pic:blipFill>
+                    <a:blip r:embed="rId4"/>
+                    <a:stretch>
+                      <a:fillRect/>
+                    </a:stretch>
+                  </pic:blipFill>
+                  <pic:spPr>
+                    <a:xfrm>
+                      <a:off x="0" y="0"/>
+                      <a:ext cx="5400040" cy="878205"/>
+                    </a:xfrm>
+                    <a:prstGeom prst="rect">
+                      <a:avLst/>
+                    </a:prstGeom>
+                  </pic:spPr>
+                </pic:pic>
+              </a:graphicData>
+            </a:graphic>
+          </wp:inline>
+        </w:drawing>
+      </w:r>
+    </w:p>
+    <w:p>
+      <w:pPr>
+        <w:rPr>
+          <w:rFonts w:ascii="Times New Roman" w:hAnsi="Times New Roman" w:cs="Times New Roman"/>
           <w:sz w:val="28"/>
           <w:szCs w:val="28"/>
         </w:rPr>
@@ -159,13 +262,247 @@
         </w:rPr>
         <w:t>b)</w:t>
       </w:r>
-    </w:p>
-    <w:p>
-      <w:pPr>
-        <w:rPr>
-          <w:rFonts w:ascii="Times New Roman" w:hAnsi="Times New Roman" w:cs="Times New Roman"/>
-          <w:b/>
-          <w:bCs/>
+      <w:r>
+        <w:rPr>
+          <w:rFonts w:ascii="Times New Roman" w:hAnsi="Times New Roman" w:cs="Times New Roman"/>
+          <w:b/>
+          <w:bCs/>
+          <w:sz w:val="28"/>
+          <w:szCs w:val="28"/>
+        </w:rPr>
+        <w:t xml:space="preserve"> </w:t>
+      </w:r>
+      <w:r>
+        <w:rPr>
+          <w:rFonts w:ascii="Times New Roman" w:hAnsi="Times New Roman" w:cs="Times New Roman"/>
+          <w:sz w:val="28"/>
+          <w:szCs w:val="28"/>
+        </w:rPr>
+        <w:t>Em Tabela por Subclasse, a hierarquia é dada em uma tabela separada e provendo o ID para ser usado como chave estrangeira nas tabelas de subclasse. Desse modo, as tabelas de subclasses contêm os atributos específicos de cada tipo.</w:t>
+      </w:r>
+    </w:p>
+    <w:p>
+      <w:pPr>
+        <w:rPr>
+          <w:rFonts w:ascii="Times New Roman" w:hAnsi="Times New Roman" w:cs="Times New Roman"/>
+          <w:sz w:val="28"/>
+          <w:szCs w:val="28"/>
+        </w:rPr>
+      </w:pPr>
+      <w:r>
+        <w:rPr>
+          <w:rFonts w:ascii="Times New Roman" w:hAnsi="Times New Roman" w:cs="Times New Roman"/>
+          <w:sz w:val="28"/>
+          <w:szCs w:val="28"/>
+        </w:rPr>
+        <w:t>Exemplo:</w:t>
+      </w:r>
+    </w:p>
+    <w:p>
+      <w:pPr>
+        <w:rPr>
+          <w:rFonts w:ascii="Times New Roman" w:hAnsi="Times New Roman" w:cs="Times New Roman"/>
+          <w:sz w:val="28"/>
+          <w:szCs w:val="28"/>
+        </w:rPr>
+      </w:pPr>
+      <w:r>
+        <w:rPr>
+          <w:rFonts w:ascii="Times New Roman" w:hAnsi="Times New Roman" w:cs="Times New Roman"/>
+          <w:sz w:val="28"/>
+          <w:szCs w:val="28"/>
+        </w:rPr>
+        <w:t>- Tabela Produto:</w:t>
+      </w:r>
+    </w:p>
+    <w:p>
+      <w:pPr>
+        <w:jc w:val="center"/>
+        <w:rPr>
+          <w:rFonts w:ascii="Times New Roman" w:hAnsi="Times New Roman" w:cs="Times New Roman"/>
+          <w:sz w:val="28"/>
+          <w:szCs w:val="28"/>
+        </w:rPr>
+      </w:pPr>
+      <w:r>
+        <w:rPr>
+          <w:noProof/>
+        </w:rPr>
+        <w:drawing>
+          <wp:inline distT="0" distB="0" distL="0" distR="0" wp14:anchorId="532C2CCC" wp14:editId="0DE7106B">
+            <wp:extent cx="3419475" cy="1000125"/>
+            <wp:effectExtent l="0" t="0" r="9525" b="9525"/>
+            <wp:docPr id="646617662" name="Imagem 1" descr="Tabela&#10;&#10;Descrição gerada automaticamente"/>
+            <wp:cNvGraphicFramePr>
+              <a:graphicFrameLocks xmlns:a="http://schemas.openxmlformats.org/drawingml/2006/main" noChangeAspect="1"/>
+            </wp:cNvGraphicFramePr>
+            <a:graphic xmlns:a="http://schemas.openxmlformats.org/drawingml/2006/main">
+              <a:graphicData uri="http://schemas.openxmlformats.org/drawingml/2006/picture">
+                <pic:pic xmlns:pic="http://schemas.openxmlformats.org/drawingml/2006/picture">
+                  <pic:nvPicPr>
+                    <pic:cNvPr id="646617662" name="Imagem 1" descr="Tabela&#10;&#10;Descrição gerada automaticamente"/>
+                    <pic:cNvPicPr/>
+                  </pic:nvPicPr>
+                  <pic:blipFill>
+                    <a:blip r:embed="rId5"/>
+                    <a:stretch>
+                      <a:fillRect/>
+                    </a:stretch>
+                  </pic:blipFill>
+                  <pic:spPr>
+                    <a:xfrm>
+                      <a:off x="0" y="0"/>
+                      <a:ext cx="3419475" cy="1000125"/>
+                    </a:xfrm>
+                    <a:prstGeom prst="rect">
+                      <a:avLst/>
+                    </a:prstGeom>
+                  </pic:spPr>
+                </pic:pic>
+              </a:graphicData>
+            </a:graphic>
+          </wp:inline>
+        </w:drawing>
+      </w:r>
+    </w:p>
+    <w:p>
+      <w:pPr>
+        <w:rPr>
+          <w:rFonts w:ascii="Times New Roman" w:hAnsi="Times New Roman" w:cs="Times New Roman"/>
+          <w:sz w:val="28"/>
+          <w:szCs w:val="28"/>
+        </w:rPr>
+      </w:pPr>
+      <w:r>
+        <w:rPr>
+          <w:rFonts w:ascii="Times New Roman" w:hAnsi="Times New Roman" w:cs="Times New Roman"/>
+          <w:sz w:val="28"/>
+          <w:szCs w:val="28"/>
+        </w:rPr>
+        <w:t>- Tabela Roupa:</w:t>
+      </w:r>
+    </w:p>
+    <w:p>
+      <w:pPr>
+        <w:jc w:val="center"/>
+        <w:rPr>
+          <w:rFonts w:ascii="Times New Roman" w:hAnsi="Times New Roman" w:cs="Times New Roman"/>
+          <w:sz w:val="28"/>
+          <w:szCs w:val="28"/>
+        </w:rPr>
+      </w:pPr>
+      <w:r>
+        <w:rPr>
+          <w:noProof/>
+        </w:rPr>
+        <w:drawing>
+          <wp:inline distT="0" distB="0" distL="0" distR="0" wp14:anchorId="31E6ED86" wp14:editId="07C51E5D">
+            <wp:extent cx="1714500" cy="781050"/>
+            <wp:effectExtent l="0" t="0" r="0" b="0"/>
+            <wp:docPr id="1338130637" name="Imagem 1" descr="Tabela&#10;&#10;Descrição gerada automaticamente"/>
+            <wp:cNvGraphicFramePr>
+              <a:graphicFrameLocks xmlns:a="http://schemas.openxmlformats.org/drawingml/2006/main" noChangeAspect="1"/>
+            </wp:cNvGraphicFramePr>
+            <a:graphic xmlns:a="http://schemas.openxmlformats.org/drawingml/2006/main">
+              <a:graphicData uri="http://schemas.openxmlformats.org/drawingml/2006/picture">
+                <pic:pic xmlns:pic="http://schemas.openxmlformats.org/drawingml/2006/picture">
+                  <pic:nvPicPr>
+                    <pic:cNvPr id="1338130637" name="Imagem 1" descr="Tabela&#10;&#10;Descrição gerada automaticamente"/>
+                    <pic:cNvPicPr/>
+                  </pic:nvPicPr>
+                  <pic:blipFill>
+                    <a:blip r:embed="rId6"/>
+                    <a:stretch>
+                      <a:fillRect/>
+                    </a:stretch>
+                  </pic:blipFill>
+                  <pic:spPr>
+                    <a:xfrm>
+                      <a:off x="0" y="0"/>
+                      <a:ext cx="1714500" cy="781050"/>
+                    </a:xfrm>
+                    <a:prstGeom prst="rect">
+                      <a:avLst/>
+                    </a:prstGeom>
+                  </pic:spPr>
+                </pic:pic>
+              </a:graphicData>
+            </a:graphic>
+          </wp:inline>
+        </w:drawing>
+      </w:r>
+    </w:p>
+    <w:p>
+      <w:pPr>
+        <w:rPr>
+          <w:rFonts w:ascii="Times New Roman" w:hAnsi="Times New Roman" w:cs="Times New Roman"/>
+          <w:sz w:val="28"/>
+          <w:szCs w:val="28"/>
+        </w:rPr>
+      </w:pPr>
+      <w:r>
+        <w:rPr>
+          <w:rFonts w:ascii="Times New Roman" w:hAnsi="Times New Roman" w:cs="Times New Roman"/>
+          <w:sz w:val="28"/>
+          <w:szCs w:val="28"/>
+        </w:rPr>
+        <w:t>- Tabela Eletrônico:</w:t>
+      </w:r>
+    </w:p>
+    <w:p>
+      <w:pPr>
+        <w:jc w:val="center"/>
+        <w:rPr>
+          <w:rFonts w:ascii="Times New Roman" w:hAnsi="Times New Roman" w:cs="Times New Roman"/>
+          <w:sz w:val="28"/>
+          <w:szCs w:val="28"/>
+        </w:rPr>
+      </w:pPr>
+      <w:r>
+        <w:rPr>
+          <w:noProof/>
+        </w:rPr>
+        <w:drawing>
+          <wp:inline distT="0" distB="0" distL="0" distR="0" wp14:anchorId="757EF96B" wp14:editId="23336726">
+            <wp:extent cx="1724025" cy="390525"/>
+            <wp:effectExtent l="0" t="0" r="9525" b="9525"/>
+            <wp:docPr id="1633011157" name="Imagem 1"/>
+            <wp:cNvGraphicFramePr>
+              <a:graphicFrameLocks xmlns:a="http://schemas.openxmlformats.org/drawingml/2006/main" noChangeAspect="1"/>
+            </wp:cNvGraphicFramePr>
+            <a:graphic xmlns:a="http://schemas.openxmlformats.org/drawingml/2006/main">
+              <a:graphicData uri="http://schemas.openxmlformats.org/drawingml/2006/picture">
+                <pic:pic xmlns:pic="http://schemas.openxmlformats.org/drawingml/2006/picture">
+                  <pic:nvPicPr>
+                    <pic:cNvPr id="1633011157" name=""/>
+                    <pic:cNvPicPr/>
+                  </pic:nvPicPr>
+                  <pic:blipFill>
+                    <a:blip r:embed="rId7"/>
+                    <a:stretch>
+                      <a:fillRect/>
+                    </a:stretch>
+                  </pic:blipFill>
+                  <pic:spPr>
+                    <a:xfrm>
+                      <a:off x="0" y="0"/>
+                      <a:ext cx="1724025" cy="390525"/>
+                    </a:xfrm>
+                    <a:prstGeom prst="rect">
+                      <a:avLst/>
+                    </a:prstGeom>
+                  </pic:spPr>
+                </pic:pic>
+              </a:graphicData>
+            </a:graphic>
+          </wp:inline>
+        </w:drawing>
+      </w:r>
+    </w:p>
+    <w:p>
+      <w:pPr>
+        <w:rPr>
+          <w:rFonts w:ascii="Times New Roman" w:hAnsi="Times New Roman" w:cs="Times New Roman"/>
           <w:sz w:val="28"/>
           <w:szCs w:val="28"/>
         </w:rPr>
@@ -180,6 +517,251 @@
         </w:rPr>
         <w:t>c)</w:t>
       </w:r>
+      <w:r>
+        <w:rPr>
+          <w:rFonts w:ascii="Times New Roman" w:hAnsi="Times New Roman" w:cs="Times New Roman"/>
+          <w:b/>
+          <w:bCs/>
+          <w:sz w:val="28"/>
+          <w:szCs w:val="28"/>
+        </w:rPr>
+        <w:t xml:space="preserve"> </w:t>
+      </w:r>
+      <w:r>
+        <w:rPr>
+          <w:rFonts w:ascii="Times New Roman" w:hAnsi="Times New Roman" w:cs="Times New Roman"/>
+          <w:sz w:val="28"/>
+          <w:szCs w:val="28"/>
+        </w:rPr>
+        <w:t>Em Tabela por Classe Concreta, a hierarquia é dada em uma tabela separada</w:t>
+      </w:r>
+      <w:r>
+        <w:rPr>
+          <w:rFonts w:ascii="Times New Roman" w:hAnsi="Times New Roman" w:cs="Times New Roman"/>
+          <w:sz w:val="28"/>
+          <w:szCs w:val="28"/>
+        </w:rPr>
+        <w:t xml:space="preserve"> e as tabelas de subclasse tem os atributos da classe pai e os específicos de sua própria classe.</w:t>
+      </w:r>
+    </w:p>
+    <w:p>
+      <w:pPr>
+        <w:rPr>
+          <w:rFonts w:ascii="Times New Roman" w:hAnsi="Times New Roman" w:cs="Times New Roman"/>
+          <w:sz w:val="28"/>
+          <w:szCs w:val="28"/>
+        </w:rPr>
+      </w:pPr>
+      <w:r>
+        <w:rPr>
+          <w:rFonts w:ascii="Times New Roman" w:hAnsi="Times New Roman" w:cs="Times New Roman"/>
+          <w:sz w:val="28"/>
+          <w:szCs w:val="28"/>
+        </w:rPr>
+        <w:lastRenderedPageBreak/>
+        <w:t>Exemplo:</w:t>
+      </w:r>
+    </w:p>
+    <w:p>
+      <w:pPr>
+        <w:rPr>
+          <w:rFonts w:ascii="Times New Roman" w:hAnsi="Times New Roman" w:cs="Times New Roman"/>
+          <w:sz w:val="28"/>
+          <w:szCs w:val="28"/>
+        </w:rPr>
+      </w:pPr>
+      <w:r>
+        <w:rPr>
+          <w:rFonts w:ascii="Times New Roman" w:hAnsi="Times New Roman" w:cs="Times New Roman"/>
+          <w:sz w:val="28"/>
+          <w:szCs w:val="28"/>
+        </w:rPr>
+        <w:t>- Tabela Produto:</w:t>
+      </w:r>
+    </w:p>
+    <w:p>
+      <w:pPr>
+        <w:jc w:val="center"/>
+        <w:rPr>
+          <w:rFonts w:ascii="Times New Roman" w:hAnsi="Times New Roman" w:cs="Times New Roman"/>
+          <w:sz w:val="28"/>
+          <w:szCs w:val="28"/>
+        </w:rPr>
+      </w:pPr>
+      <w:r>
+        <w:rPr>
+          <w:noProof/>
+        </w:rPr>
+        <w:drawing>
+          <wp:inline distT="0" distB="0" distL="0" distR="0" wp14:anchorId="71113D83" wp14:editId="3D71B9EF">
+            <wp:extent cx="4267200" cy="971550"/>
+            <wp:effectExtent l="0" t="0" r="0" b="0"/>
+            <wp:docPr id="1027770006" name="Imagem 1" descr="Tabela&#10;&#10;Descrição gerada automaticamente"/>
+            <wp:cNvGraphicFramePr>
+              <a:graphicFrameLocks xmlns:a="http://schemas.openxmlformats.org/drawingml/2006/main" noChangeAspect="1"/>
+            </wp:cNvGraphicFramePr>
+            <a:graphic xmlns:a="http://schemas.openxmlformats.org/drawingml/2006/main">
+              <a:graphicData uri="http://schemas.openxmlformats.org/drawingml/2006/picture">
+                <pic:pic xmlns:pic="http://schemas.openxmlformats.org/drawingml/2006/picture">
+                  <pic:nvPicPr>
+                    <pic:cNvPr id="1027770006" name="Imagem 1" descr="Tabela&#10;&#10;Descrição gerada automaticamente"/>
+                    <pic:cNvPicPr/>
+                  </pic:nvPicPr>
+                  <pic:blipFill>
+                    <a:blip r:embed="rId8"/>
+                    <a:stretch>
+                      <a:fillRect/>
+                    </a:stretch>
+                  </pic:blipFill>
+                  <pic:spPr>
+                    <a:xfrm>
+                      <a:off x="0" y="0"/>
+                      <a:ext cx="4267200" cy="971550"/>
+                    </a:xfrm>
+                    <a:prstGeom prst="rect">
+                      <a:avLst/>
+                    </a:prstGeom>
+                  </pic:spPr>
+                </pic:pic>
+              </a:graphicData>
+            </a:graphic>
+          </wp:inline>
+        </w:drawing>
+      </w:r>
+    </w:p>
+    <w:p>
+      <w:pPr>
+        <w:rPr>
+          <w:rFonts w:ascii="Times New Roman" w:hAnsi="Times New Roman" w:cs="Times New Roman"/>
+          <w:sz w:val="28"/>
+          <w:szCs w:val="28"/>
+        </w:rPr>
+      </w:pPr>
+      <w:r>
+        <w:rPr>
+          <w:rFonts w:ascii="Times New Roman" w:hAnsi="Times New Roman" w:cs="Times New Roman"/>
+          <w:sz w:val="28"/>
+          <w:szCs w:val="28"/>
+        </w:rPr>
+        <w:t>- Tabela Roupa:</w:t>
+      </w:r>
+    </w:p>
+    <w:p>
+      <w:pPr>
+        <w:jc w:val="center"/>
+        <w:rPr>
+          <w:rFonts w:ascii="Times New Roman" w:hAnsi="Times New Roman" w:cs="Times New Roman"/>
+          <w:sz w:val="28"/>
+          <w:szCs w:val="28"/>
+        </w:rPr>
+      </w:pPr>
+      <w:r>
+        <w:rPr>
+          <w:noProof/>
+        </w:rPr>
+        <w:drawing>
+          <wp:inline distT="0" distB="0" distL="0" distR="0" wp14:anchorId="791DF1FC" wp14:editId="66D0F0AB">
+            <wp:extent cx="4248150" cy="790575"/>
+            <wp:effectExtent l="0" t="0" r="0" b="9525"/>
+            <wp:docPr id="1159561294" name="Imagem 1" descr="Tabela&#10;&#10;Descrição gerada automaticamente"/>
+            <wp:cNvGraphicFramePr>
+              <a:graphicFrameLocks xmlns:a="http://schemas.openxmlformats.org/drawingml/2006/main" noChangeAspect="1"/>
+            </wp:cNvGraphicFramePr>
+            <a:graphic xmlns:a="http://schemas.openxmlformats.org/drawingml/2006/main">
+              <a:graphicData uri="http://schemas.openxmlformats.org/drawingml/2006/picture">
+                <pic:pic xmlns:pic="http://schemas.openxmlformats.org/drawingml/2006/picture">
+                  <pic:nvPicPr>
+                    <pic:cNvPr id="1159561294" name="Imagem 1" descr="Tabela&#10;&#10;Descrição gerada automaticamente"/>
+                    <pic:cNvPicPr/>
+                  </pic:nvPicPr>
+                  <pic:blipFill>
+                    <a:blip r:embed="rId9"/>
+                    <a:stretch>
+                      <a:fillRect/>
+                    </a:stretch>
+                  </pic:blipFill>
+                  <pic:spPr>
+                    <a:xfrm>
+                      <a:off x="0" y="0"/>
+                      <a:ext cx="4248150" cy="790575"/>
+                    </a:xfrm>
+                    <a:prstGeom prst="rect">
+                      <a:avLst/>
+                    </a:prstGeom>
+                  </pic:spPr>
+                </pic:pic>
+              </a:graphicData>
+            </a:graphic>
+          </wp:inline>
+        </w:drawing>
+      </w:r>
+    </w:p>
+    <w:p>
+      <w:pPr>
+        <w:rPr>
+          <w:rFonts w:ascii="Times New Roman" w:hAnsi="Times New Roman" w:cs="Times New Roman"/>
+          <w:sz w:val="28"/>
+          <w:szCs w:val="28"/>
+        </w:rPr>
+      </w:pPr>
+      <w:r>
+        <w:rPr>
+          <w:rFonts w:ascii="Times New Roman" w:hAnsi="Times New Roman" w:cs="Times New Roman"/>
+          <w:sz w:val="28"/>
+          <w:szCs w:val="28"/>
+        </w:rPr>
+        <w:t>- Tabela Eletrônico:</w:t>
+      </w:r>
+    </w:p>
+    <w:p>
+      <w:pPr>
+        <w:jc w:val="center"/>
+        <w:rPr>
+          <w:rFonts w:ascii="Times New Roman" w:hAnsi="Times New Roman" w:cs="Times New Roman"/>
+          <w:sz w:val="28"/>
+          <w:szCs w:val="28"/>
+        </w:rPr>
+      </w:pPr>
+      <w:r>
+        <w:rPr>
+          <w:noProof/>
+        </w:rPr>
+        <w:drawing>
+          <wp:inline distT="0" distB="0" distL="0" distR="0" wp14:anchorId="19F07D96" wp14:editId="3A0E9BB0">
+            <wp:extent cx="4248150" cy="409575"/>
+            <wp:effectExtent l="0" t="0" r="0" b="9525"/>
+            <wp:docPr id="2070809041" name="Imagem 1"/>
+            <wp:cNvGraphicFramePr>
+              <a:graphicFrameLocks xmlns:a="http://schemas.openxmlformats.org/drawingml/2006/main" noChangeAspect="1"/>
+            </wp:cNvGraphicFramePr>
+            <a:graphic xmlns:a="http://schemas.openxmlformats.org/drawingml/2006/main">
+              <a:graphicData uri="http://schemas.openxmlformats.org/drawingml/2006/picture">
+                <pic:pic xmlns:pic="http://schemas.openxmlformats.org/drawingml/2006/picture">
+                  <pic:nvPicPr>
+                    <pic:cNvPr id="2070809041" name=""/>
+                    <pic:cNvPicPr/>
+                  </pic:nvPicPr>
+                  <pic:blipFill>
+                    <a:blip r:embed="rId10"/>
+                    <a:stretch>
+                      <a:fillRect/>
+                    </a:stretch>
+                  </pic:blipFill>
+                  <pic:spPr>
+                    <a:xfrm>
+                      <a:off x="0" y="0"/>
+                      <a:ext cx="4248150" cy="409575"/>
+                    </a:xfrm>
+                    <a:prstGeom prst="rect">
+                      <a:avLst/>
+                    </a:prstGeom>
+                  </pic:spPr>
+                </pic:pic>
+              </a:graphicData>
+            </a:graphic>
+          </wp:inline>
+        </w:drawing>
+      </w:r>
     </w:p>
     <w:p>
       <w:pPr>
@@ -206,15 +788,15 @@
       <w:pPr>
         <w:rPr>
           <w:rFonts w:ascii="Times New Roman" w:hAnsi="Times New Roman" w:cs="Times New Roman"/>
-          <w:sz w:val="24"/>
-          <w:szCs w:val="24"/>
-        </w:rPr>
-      </w:pPr>
-      <w:r>
-        <w:rPr>
-          <w:rFonts w:ascii="Times New Roman" w:hAnsi="Times New Roman" w:cs="Times New Roman"/>
-          <w:sz w:val="24"/>
-          <w:szCs w:val="24"/>
+          <w:sz w:val="28"/>
+          <w:szCs w:val="28"/>
+        </w:rPr>
+      </w:pPr>
+      <w:r>
+        <w:rPr>
+          <w:rFonts w:ascii="Times New Roman" w:hAnsi="Times New Roman" w:cs="Times New Roman"/>
+          <w:sz w:val="28"/>
+          <w:szCs w:val="28"/>
         </w:rPr>
         <w:t>V</w:t>
       </w:r>
@@ -223,15 +805,15 @@
       <w:pPr>
         <w:rPr>
           <w:rFonts w:ascii="Times New Roman" w:hAnsi="Times New Roman" w:cs="Times New Roman"/>
-          <w:sz w:val="24"/>
-          <w:szCs w:val="24"/>
-        </w:rPr>
-      </w:pPr>
-      <w:r>
-        <w:rPr>
-          <w:rFonts w:ascii="Times New Roman" w:hAnsi="Times New Roman" w:cs="Times New Roman"/>
-          <w:sz w:val="24"/>
-          <w:szCs w:val="24"/>
+          <w:sz w:val="28"/>
+          <w:szCs w:val="28"/>
+        </w:rPr>
+      </w:pPr>
+      <w:r>
+        <w:rPr>
+          <w:rFonts w:ascii="Times New Roman" w:hAnsi="Times New Roman" w:cs="Times New Roman"/>
+          <w:sz w:val="28"/>
+          <w:szCs w:val="28"/>
         </w:rPr>
         <w:t>F</w:t>
       </w:r>
@@ -240,15 +822,15 @@
       <w:pPr>
         <w:rPr>
           <w:rFonts w:ascii="Times New Roman" w:hAnsi="Times New Roman" w:cs="Times New Roman"/>
-          <w:sz w:val="24"/>
-          <w:szCs w:val="24"/>
-        </w:rPr>
-      </w:pPr>
-      <w:r>
-        <w:rPr>
-          <w:rFonts w:ascii="Times New Roman" w:hAnsi="Times New Roman" w:cs="Times New Roman"/>
-          <w:sz w:val="24"/>
-          <w:szCs w:val="24"/>
+          <w:sz w:val="28"/>
+          <w:szCs w:val="28"/>
+        </w:rPr>
+      </w:pPr>
+      <w:r>
+        <w:rPr>
+          <w:rFonts w:ascii="Times New Roman" w:hAnsi="Times New Roman" w:cs="Times New Roman"/>
+          <w:sz w:val="28"/>
+          <w:szCs w:val="28"/>
         </w:rPr>
         <w:t>F</w:t>
       </w:r>
@@ -257,15 +839,15 @@
       <w:pPr>
         <w:rPr>
           <w:rFonts w:ascii="Times New Roman" w:hAnsi="Times New Roman" w:cs="Times New Roman"/>
-          <w:sz w:val="24"/>
-          <w:szCs w:val="24"/>
-        </w:rPr>
-      </w:pPr>
-      <w:r>
-        <w:rPr>
-          <w:rFonts w:ascii="Times New Roman" w:hAnsi="Times New Roman" w:cs="Times New Roman"/>
-          <w:sz w:val="24"/>
-          <w:szCs w:val="24"/>
+          <w:sz w:val="28"/>
+          <w:szCs w:val="28"/>
+        </w:rPr>
+      </w:pPr>
+      <w:r>
+        <w:rPr>
+          <w:rFonts w:ascii="Times New Roman" w:hAnsi="Times New Roman" w:cs="Times New Roman"/>
+          <w:sz w:val="28"/>
+          <w:szCs w:val="28"/>
         </w:rPr>
         <w:t>Letra A</w:t>
       </w:r>
@@ -288,22 +870,44 @@
           <w:sz w:val="28"/>
           <w:szCs w:val="28"/>
         </w:rPr>
-        <w:t>3-a)</w:t>
-      </w:r>
-    </w:p>
-    <w:p>
-      <w:pPr>
-        <w:rPr>
-          <w:rFonts w:ascii="Times New Roman" w:hAnsi="Times New Roman" w:cs="Times New Roman"/>
-          <w:sz w:val="24"/>
-          <w:szCs w:val="24"/>
-        </w:rPr>
-      </w:pPr>
-      <w:r>
-        <w:rPr>
-          <w:rFonts w:ascii="Times New Roman" w:hAnsi="Times New Roman" w:cs="Times New Roman"/>
-          <w:sz w:val="24"/>
-          <w:szCs w:val="24"/>
+        <w:t>3-</w:t>
+      </w:r>
+      <w:proofErr w:type="gramStart"/>
+      <w:r>
+        <w:rPr>
+          <w:rFonts w:ascii="Times New Roman" w:hAnsi="Times New Roman" w:cs="Times New Roman"/>
+          <w:b/>
+          <w:bCs/>
+          <w:sz w:val="28"/>
+          <w:szCs w:val="28"/>
+        </w:rPr>
+        <w:t>a</w:t>
+      </w:r>
+      <w:proofErr w:type="gramEnd"/>
+      <w:r>
+        <w:rPr>
+          <w:rFonts w:ascii="Times New Roman" w:hAnsi="Times New Roman" w:cs="Times New Roman"/>
+          <w:b/>
+          <w:bCs/>
+          <w:sz w:val="28"/>
+          <w:szCs w:val="28"/>
+        </w:rPr>
+        <w:t>)</w:t>
+      </w:r>
+    </w:p>
+    <w:p>
+      <w:pPr>
+        <w:rPr>
+          <w:rFonts w:ascii="Times New Roman" w:hAnsi="Times New Roman" w:cs="Times New Roman"/>
+          <w:sz w:val="28"/>
+          <w:szCs w:val="28"/>
+        </w:rPr>
+      </w:pPr>
+      <w:r>
+        <w:rPr>
+          <w:rFonts w:ascii="Times New Roman" w:hAnsi="Times New Roman" w:cs="Times New Roman"/>
+          <w:sz w:val="28"/>
+          <w:szCs w:val="28"/>
         </w:rPr>
         <w:t>Performance, automação (reutilização de código).</w:t>
       </w:r>
@@ -333,15 +937,15 @@
       <w:pPr>
         <w:rPr>
           <w:rFonts w:ascii="Times New Roman" w:hAnsi="Times New Roman" w:cs="Times New Roman"/>
-          <w:sz w:val="24"/>
-          <w:szCs w:val="24"/>
-        </w:rPr>
-      </w:pPr>
-      <w:r>
-        <w:rPr>
-          <w:rFonts w:ascii="Times New Roman" w:hAnsi="Times New Roman" w:cs="Times New Roman"/>
-          <w:sz w:val="24"/>
-          <w:szCs w:val="24"/>
+          <w:sz w:val="28"/>
+          <w:szCs w:val="28"/>
+        </w:rPr>
+      </w:pPr>
+      <w:r>
+        <w:rPr>
+          <w:rFonts w:ascii="Times New Roman" w:hAnsi="Times New Roman" w:cs="Times New Roman"/>
+          <w:sz w:val="28"/>
+          <w:szCs w:val="28"/>
         </w:rPr>
         <w:t>Manutenção, dependente da sintaxe do Banco de Dados.</w:t>
       </w:r>
@@ -350,8 +954,6 @@
       <w:pPr>
         <w:rPr>
           <w:rFonts w:ascii="Times New Roman" w:hAnsi="Times New Roman" w:cs="Times New Roman"/>
-          <w:b/>
-          <w:bCs/>
           <w:sz w:val="28"/>
           <w:szCs w:val="28"/>
         </w:rPr>
@@ -366,13 +968,29 @@
         </w:rPr>
         <w:t>4-</w:t>
       </w:r>
-    </w:p>
-    <w:p>
-      <w:pPr>
-        <w:rPr>
-          <w:rFonts w:ascii="Times New Roman" w:hAnsi="Times New Roman" w:cs="Times New Roman"/>
-          <w:b/>
-          <w:bCs/>
+      <w:r>
+        <w:rPr>
+          <w:rFonts w:ascii="Times New Roman" w:hAnsi="Times New Roman" w:cs="Times New Roman"/>
+          <w:b/>
+          <w:bCs/>
+          <w:sz w:val="28"/>
+          <w:szCs w:val="28"/>
+        </w:rPr>
+        <w:t xml:space="preserve"> </w:t>
+      </w:r>
+      <w:r>
+        <w:rPr>
+          <w:rFonts w:ascii="Times New Roman" w:hAnsi="Times New Roman" w:cs="Times New Roman"/>
+          <w:sz w:val="28"/>
+          <w:szCs w:val="28"/>
+        </w:rPr>
+        <w:t>O papel da mineração de dados é tratar e organizar os dados de uma forma que sejam úteis para prever um comportamento ou um conjunto de comportamentos e dessa forma, aplicar em estratégias de marketing e semelhantes.</w:t>
+      </w:r>
+    </w:p>
+    <w:p>
+      <w:pPr>
+        <w:rPr>
+          <w:rFonts w:ascii="Times New Roman" w:hAnsi="Times New Roman" w:cs="Times New Roman"/>
           <w:sz w:val="28"/>
           <w:szCs w:val="28"/>
         </w:rPr>
@@ -387,13 +1005,29 @@
         </w:rPr>
         <w:t>5-</w:t>
       </w:r>
-    </w:p>
-    <w:p>
-      <w:pPr>
-        <w:rPr>
-          <w:rFonts w:ascii="Times New Roman" w:hAnsi="Times New Roman" w:cs="Times New Roman"/>
-          <w:b/>
-          <w:bCs/>
+      <w:r>
+        <w:rPr>
+          <w:rFonts w:ascii="Times New Roman" w:hAnsi="Times New Roman" w:cs="Times New Roman"/>
+          <w:b/>
+          <w:bCs/>
+          <w:sz w:val="28"/>
+          <w:szCs w:val="28"/>
+        </w:rPr>
+        <w:t xml:space="preserve"> </w:t>
+      </w:r>
+      <w:r>
+        <w:rPr>
+          <w:rFonts w:ascii="Times New Roman" w:hAnsi="Times New Roman" w:cs="Times New Roman"/>
+          <w:sz w:val="28"/>
+          <w:szCs w:val="28"/>
+        </w:rPr>
+        <w:t>A mineração de dados no processo KDD é um processo crucial após a transformação de dados para a descoberta de padrões ocultos que resultará na obtenção de conhecimento após uma avaliação.</w:t>
+      </w:r>
+    </w:p>
+    <w:p>
+      <w:pPr>
+        <w:rPr>
+          <w:rFonts w:ascii="Times New Roman" w:hAnsi="Times New Roman" w:cs="Times New Roman"/>
           <w:sz w:val="28"/>
           <w:szCs w:val="28"/>
         </w:rPr>
@@ -408,34 +1042,115 @@
         </w:rPr>
         <w:t>6-a)</w:t>
       </w:r>
-    </w:p>
-    <w:p>
-      <w:pPr>
-        <w:rPr>
-          <w:rFonts w:ascii="Times New Roman" w:hAnsi="Times New Roman" w:cs="Times New Roman"/>
-          <w:b/>
-          <w:bCs/>
-          <w:sz w:val="28"/>
-          <w:szCs w:val="28"/>
-        </w:rPr>
-      </w:pPr>
-      <w:r>
-        <w:rPr>
-          <w:rFonts w:ascii="Times New Roman" w:hAnsi="Times New Roman" w:cs="Times New Roman"/>
-          <w:b/>
-          <w:bCs/>
-          <w:sz w:val="28"/>
-          <w:szCs w:val="28"/>
-        </w:rPr>
+      <w:r>
+        <w:rPr>
+          <w:rFonts w:ascii="Times New Roman" w:hAnsi="Times New Roman" w:cs="Times New Roman"/>
+          <w:b/>
+          <w:bCs/>
+          <w:sz w:val="28"/>
+          <w:szCs w:val="28"/>
+        </w:rPr>
+        <w:t xml:space="preserve"> </w:t>
+      </w:r>
+      <w:proofErr w:type="spellStart"/>
+      <w:proofErr w:type="gramStart"/>
+      <w:r>
+        <w:rPr>
+          <w:rFonts w:ascii="Times New Roman" w:hAnsi="Times New Roman" w:cs="Times New Roman"/>
+          <w:sz w:val="28"/>
+          <w:szCs w:val="28"/>
+        </w:rPr>
+        <w:t>Sup</w:t>
+      </w:r>
+      <w:proofErr w:type="spellEnd"/>
+      <w:r>
+        <w:rPr>
+          <w:rFonts w:ascii="Times New Roman" w:hAnsi="Times New Roman" w:cs="Times New Roman"/>
+          <w:sz w:val="28"/>
+          <w:szCs w:val="28"/>
+        </w:rPr>
+        <w:t>(</w:t>
+      </w:r>
+      <w:proofErr w:type="gramEnd"/>
+      <w:r>
+        <w:rPr>
+          <w:rFonts w:ascii="Times New Roman" w:hAnsi="Times New Roman" w:cs="Times New Roman"/>
+          <w:sz w:val="28"/>
+          <w:szCs w:val="28"/>
+        </w:rPr>
+        <w:t xml:space="preserve">Alimentação) = </w:t>
+      </w:r>
+      <w:r>
+        <w:rPr>
+          <w:rFonts w:ascii="Times New Roman" w:hAnsi="Times New Roman" w:cs="Times New Roman"/>
+          <w:sz w:val="28"/>
+          <w:szCs w:val="28"/>
+        </w:rPr>
+        <w:t>3</w:t>
+      </w:r>
+    </w:p>
+    <w:p>
+      <w:pPr>
+        <w:rPr>
+          <w:rFonts w:ascii="Times New Roman" w:hAnsi="Times New Roman" w:cs="Times New Roman"/>
+          <w:sz w:val="28"/>
+          <w:szCs w:val="28"/>
+        </w:rPr>
+      </w:pPr>
+      <w:r>
+        <w:rPr>
+          <w:rFonts w:ascii="Times New Roman" w:hAnsi="Times New Roman" w:cs="Times New Roman"/>
+          <w:b/>
+          <w:bCs/>
+          <w:sz w:val="28"/>
+          <w:szCs w:val="28"/>
+        </w:rPr>
+        <w:lastRenderedPageBreak/>
         <w:t>b)</w:t>
       </w:r>
-    </w:p>
-    <w:p>
-      <w:pPr>
-        <w:rPr>
-          <w:rFonts w:ascii="Times New Roman" w:hAnsi="Times New Roman" w:cs="Times New Roman"/>
-          <w:b/>
-          <w:bCs/>
+      <w:r>
+        <w:rPr>
+          <w:rFonts w:ascii="Times New Roman" w:hAnsi="Times New Roman" w:cs="Times New Roman"/>
+          <w:b/>
+          <w:bCs/>
+          <w:sz w:val="28"/>
+          <w:szCs w:val="28"/>
+        </w:rPr>
+        <w:t xml:space="preserve"> </w:t>
+      </w:r>
+      <w:proofErr w:type="spellStart"/>
+      <w:proofErr w:type="gramStart"/>
+      <w:r>
+        <w:rPr>
+          <w:rFonts w:ascii="Times New Roman" w:hAnsi="Times New Roman" w:cs="Times New Roman"/>
+          <w:sz w:val="28"/>
+          <w:szCs w:val="28"/>
+        </w:rPr>
+        <w:t>Sup</w:t>
+      </w:r>
+      <w:proofErr w:type="spellEnd"/>
+      <w:r>
+        <w:rPr>
+          <w:rFonts w:ascii="Times New Roman" w:hAnsi="Times New Roman" w:cs="Times New Roman"/>
+          <w:sz w:val="28"/>
+          <w:szCs w:val="28"/>
+        </w:rPr>
+        <w:t>(</w:t>
+      </w:r>
+      <w:proofErr w:type="gramEnd"/>
+      <w:r>
+        <w:rPr>
+          <w:rFonts w:ascii="Times New Roman" w:hAnsi="Times New Roman" w:cs="Times New Roman"/>
+          <w:sz w:val="28"/>
+          <w:szCs w:val="28"/>
+        </w:rPr>
+        <w:t>Impostos Diversos) = 3</w:t>
+      </w:r>
+    </w:p>
+    <w:p>
+      <w:pPr>
+        <w:rPr>
+          <w:rFonts w:ascii="Times New Roman" w:hAnsi="Times New Roman" w:cs="Times New Roman"/>
           <w:sz w:val="28"/>
           <w:szCs w:val="28"/>
         </w:rPr>
@@ -450,13 +1165,39 @@
         </w:rPr>
         <w:t>c)</w:t>
       </w:r>
-    </w:p>
-    <w:p>
-      <w:pPr>
-        <w:rPr>
-          <w:rFonts w:ascii="Times New Roman" w:hAnsi="Times New Roman" w:cs="Times New Roman"/>
-          <w:b/>
-          <w:bCs/>
+      <w:r>
+        <w:rPr>
+          <w:rFonts w:ascii="Times New Roman" w:hAnsi="Times New Roman" w:cs="Times New Roman"/>
+          <w:b/>
+          <w:bCs/>
+          <w:sz w:val="28"/>
+          <w:szCs w:val="28"/>
+        </w:rPr>
+        <w:t xml:space="preserve"> </w:t>
+      </w:r>
+      <w:proofErr w:type="spellStart"/>
+      <w:r>
+        <w:rPr>
+          <w:rFonts w:ascii="Times New Roman" w:hAnsi="Times New Roman" w:cs="Times New Roman"/>
+          <w:sz w:val="28"/>
+          <w:szCs w:val="28"/>
+        </w:rPr>
+        <w:t>Sup</w:t>
+      </w:r>
+      <w:proofErr w:type="spellEnd"/>
+      <w:r>
+        <w:rPr>
+          <w:rFonts w:ascii="Times New Roman" w:hAnsi="Times New Roman" w:cs="Times New Roman"/>
+          <w:sz w:val="28"/>
+          <w:szCs w:val="28"/>
+        </w:rPr>
+        <w:t>({Alimentação} → {Impostos Diversos}) = 2</w:t>
+      </w:r>
+    </w:p>
+    <w:p>
+      <w:pPr>
+        <w:rPr>
+          <w:rFonts w:ascii="Times New Roman" w:hAnsi="Times New Roman" w:cs="Times New Roman"/>
           <w:sz w:val="28"/>
           <w:szCs w:val="28"/>
         </w:rPr>
@@ -471,13 +1212,39 @@
         </w:rPr>
         <w:t>d)</w:t>
       </w:r>
-    </w:p>
-    <w:p>
-      <w:pPr>
-        <w:rPr>
-          <w:rFonts w:ascii="Times New Roman" w:hAnsi="Times New Roman" w:cs="Times New Roman"/>
-          <w:b/>
-          <w:bCs/>
+      <w:r>
+        <w:rPr>
+          <w:rFonts w:ascii="Times New Roman" w:hAnsi="Times New Roman" w:cs="Times New Roman"/>
+          <w:b/>
+          <w:bCs/>
+          <w:sz w:val="28"/>
+          <w:szCs w:val="28"/>
+        </w:rPr>
+        <w:t xml:space="preserve"> </w:t>
+      </w:r>
+      <w:proofErr w:type="spellStart"/>
+      <w:r>
+        <w:rPr>
+          <w:rFonts w:ascii="Times New Roman" w:hAnsi="Times New Roman" w:cs="Times New Roman"/>
+          <w:sz w:val="28"/>
+          <w:szCs w:val="28"/>
+        </w:rPr>
+        <w:t>Conf</w:t>
+      </w:r>
+      <w:proofErr w:type="spellEnd"/>
+      <w:r>
+        <w:rPr>
+          <w:rFonts w:ascii="Times New Roman" w:hAnsi="Times New Roman" w:cs="Times New Roman"/>
+          <w:sz w:val="28"/>
+          <w:szCs w:val="28"/>
+        </w:rPr>
+        <w:t>({Alimentação} → {Impostos Diversos}) = 2/3 = 66,66%</w:t>
+      </w:r>
+    </w:p>
+    <w:p>
+      <w:pPr>
+        <w:rPr>
+          <w:rFonts w:ascii="Times New Roman" w:hAnsi="Times New Roman" w:cs="Times New Roman"/>
           <w:sz w:val="28"/>
           <w:szCs w:val="28"/>
         </w:rPr>
@@ -492,13 +1259,49 @@
         </w:rPr>
         <w:t>e)</w:t>
       </w:r>
-    </w:p>
-    <w:p>
-      <w:pPr>
-        <w:rPr>
-          <w:rFonts w:ascii="Times New Roman" w:hAnsi="Times New Roman" w:cs="Times New Roman"/>
-          <w:b/>
-          <w:bCs/>
+      <w:r>
+        <w:rPr>
+          <w:rFonts w:ascii="Times New Roman" w:hAnsi="Times New Roman" w:cs="Times New Roman"/>
+          <w:b/>
+          <w:bCs/>
+          <w:sz w:val="28"/>
+          <w:szCs w:val="28"/>
+        </w:rPr>
+        <w:t xml:space="preserve"> </w:t>
+      </w:r>
+      <w:proofErr w:type="spellStart"/>
+      <w:proofErr w:type="gramStart"/>
+      <w:r>
+        <w:rPr>
+          <w:rFonts w:ascii="Times New Roman" w:hAnsi="Times New Roman" w:cs="Times New Roman"/>
+          <w:sz w:val="28"/>
+          <w:szCs w:val="28"/>
+        </w:rPr>
+        <w:t>Conf</w:t>
+      </w:r>
+      <w:proofErr w:type="spellEnd"/>
+      <w:r>
+        <w:rPr>
+          <w:rFonts w:ascii="Times New Roman" w:hAnsi="Times New Roman" w:cs="Times New Roman"/>
+          <w:sz w:val="28"/>
+          <w:szCs w:val="28"/>
+        </w:rPr>
+        <w:t>(</w:t>
+      </w:r>
+      <w:proofErr w:type="gramEnd"/>
+      <w:r>
+        <w:rPr>
+          <w:rFonts w:ascii="Times New Roman" w:hAnsi="Times New Roman" w:cs="Times New Roman"/>
+          <w:sz w:val="28"/>
+          <w:szCs w:val="28"/>
+        </w:rPr>
+        <w:t>{Impostos Diversos} → {Alimentação}) = 2/3 =  66,66%</w:t>
+      </w:r>
+    </w:p>
+    <w:p>
+      <w:pPr>
+        <w:rPr>
+          <w:rFonts w:ascii="Times New Roman" w:hAnsi="Times New Roman" w:cs="Times New Roman"/>
           <w:sz w:val="28"/>
           <w:szCs w:val="28"/>
         </w:rPr>
@@ -513,13 +1316,49 @@
         </w:rPr>
         <w:t>f)</w:t>
       </w:r>
-    </w:p>
-    <w:p>
-      <w:pPr>
-        <w:rPr>
-          <w:rFonts w:ascii="Times New Roman" w:hAnsi="Times New Roman" w:cs="Times New Roman"/>
-          <w:b/>
-          <w:bCs/>
+      <w:r>
+        <w:rPr>
+          <w:rFonts w:ascii="Times New Roman" w:hAnsi="Times New Roman" w:cs="Times New Roman"/>
+          <w:b/>
+          <w:bCs/>
+          <w:sz w:val="28"/>
+          <w:szCs w:val="28"/>
+        </w:rPr>
+        <w:t xml:space="preserve"> </w:t>
+      </w:r>
+      <w:proofErr w:type="spellStart"/>
+      <w:proofErr w:type="gramStart"/>
+      <w:r>
+        <w:rPr>
+          <w:rFonts w:ascii="Times New Roman" w:hAnsi="Times New Roman" w:cs="Times New Roman"/>
+          <w:sz w:val="28"/>
+          <w:szCs w:val="28"/>
+        </w:rPr>
+        <w:t>Conf</w:t>
+      </w:r>
+      <w:proofErr w:type="spellEnd"/>
+      <w:r>
+        <w:rPr>
+          <w:rFonts w:ascii="Times New Roman" w:hAnsi="Times New Roman" w:cs="Times New Roman"/>
+          <w:sz w:val="28"/>
+          <w:szCs w:val="28"/>
+        </w:rPr>
+        <w:t>(</w:t>
+      </w:r>
+      <w:proofErr w:type="gramEnd"/>
+      <w:r>
+        <w:rPr>
+          <w:rFonts w:ascii="Times New Roman" w:hAnsi="Times New Roman" w:cs="Times New Roman"/>
+          <w:sz w:val="28"/>
+          <w:szCs w:val="28"/>
+        </w:rPr>
+        <w:t>{Matéria Prima} → {Impostos Diversos}) = 0/3 = 0%</w:t>
+      </w:r>
+    </w:p>
+    <w:p>
+      <w:pPr>
+        <w:rPr>
+          <w:rFonts w:ascii="Times New Roman" w:hAnsi="Times New Roman" w:cs="Times New Roman"/>
           <w:sz w:val="28"/>
           <w:szCs w:val="28"/>
         </w:rPr>
@@ -534,6 +1373,24 @@
         </w:rPr>
         <w:t>g)</w:t>
       </w:r>
+      <w:r>
+        <w:rPr>
+          <w:rFonts w:ascii="Times New Roman" w:hAnsi="Times New Roman" w:cs="Times New Roman"/>
+          <w:b/>
+          <w:bCs/>
+          <w:sz w:val="28"/>
+          <w:szCs w:val="28"/>
+        </w:rPr>
+        <w:t xml:space="preserve"> </w:t>
+      </w:r>
+      <w:r>
+        <w:rPr>
+          <w:rFonts w:ascii="Times New Roman" w:hAnsi="Times New Roman" w:cs="Times New Roman"/>
+          <w:sz w:val="28"/>
+          <w:szCs w:val="28"/>
+        </w:rPr>
+        <w:t>Sim, com as regras de associação pode-se descobrir comportamentos e causas para um determinado gasto como por exemplo, impostos que podem aplicar-se diretamente à vales alimentação e desse modo estruturar um plano para a redução de tais gastos.</w:t>
+      </w:r>
     </w:p>
     <w:p>
       <w:pPr>
@@ -616,7 +1473,6 @@
           <w:sz w:val="28"/>
           <w:szCs w:val="28"/>
         </w:rPr>
-        <w:lastRenderedPageBreak/>
         <w:t>10-</w:t>
       </w:r>
     </w:p>
@@ -743,7 +1599,29 @@
           <w:sz w:val="28"/>
           <w:szCs w:val="28"/>
         </w:rPr>
-        <w:t>16-a)</w:t>
+        <w:t>16-</w:t>
+      </w:r>
+      <w:proofErr w:type="gramStart"/>
+      <w:r>
+        <w:rPr>
+          <w:rFonts w:ascii="Times New Roman" w:hAnsi="Times New Roman" w:cs="Times New Roman"/>
+          <w:b/>
+          <w:bCs/>
+          <w:sz w:val="28"/>
+          <w:szCs w:val="28"/>
+        </w:rPr>
+        <w:t>a</w:t>
+      </w:r>
+      <w:proofErr w:type="gramEnd"/>
+      <w:r>
+        <w:rPr>
+          <w:rFonts w:ascii="Times New Roman" w:hAnsi="Times New Roman" w:cs="Times New Roman"/>
+          <w:b/>
+          <w:bCs/>
+          <w:sz w:val="28"/>
+          <w:szCs w:val="28"/>
+        </w:rPr>
+        <w:t>)</w:t>
       </w:r>
     </w:p>
     <w:p>
@@ -785,7 +1663,29 @@
           <w:sz w:val="28"/>
           <w:szCs w:val="28"/>
         </w:rPr>
-        <w:t>17-a)</w:t>
+        <w:t>17-</w:t>
+      </w:r>
+      <w:proofErr w:type="gramStart"/>
+      <w:r>
+        <w:rPr>
+          <w:rFonts w:ascii="Times New Roman" w:hAnsi="Times New Roman" w:cs="Times New Roman"/>
+          <w:b/>
+          <w:bCs/>
+          <w:sz w:val="28"/>
+          <w:szCs w:val="28"/>
+        </w:rPr>
+        <w:t>a</w:t>
+      </w:r>
+      <w:proofErr w:type="gramEnd"/>
+      <w:r>
+        <w:rPr>
+          <w:rFonts w:ascii="Times New Roman" w:hAnsi="Times New Roman" w:cs="Times New Roman"/>
+          <w:b/>
+          <w:bCs/>
+          <w:sz w:val="28"/>
+          <w:szCs w:val="28"/>
+        </w:rPr>
+        <w:t>)</w:t>
       </w:r>
     </w:p>
     <w:p>

</xml_diff>

<commit_message>
Fiz mais alguns exercícios da lista
</commit_message>
<xml_diff>
--- a/periodo-4/BANCO DE DADOS II/Lista de Exercícios/LISTA 2 - RESOLUÇÃO.docx
+++ b/periodo-4/BANCO DE DADOS II/Lista de Exercícios/LISTA 2 - RESOLUÇÃO.docx
@@ -134,29 +134,7 @@
           <w:sz w:val="28"/>
           <w:szCs w:val="28"/>
         </w:rPr>
-        <w:t>1-</w:t>
-      </w:r>
-      <w:proofErr w:type="gramStart"/>
-      <w:r>
-        <w:rPr>
-          <w:rFonts w:ascii="Times New Roman" w:hAnsi="Times New Roman" w:cs="Times New Roman"/>
-          <w:b/>
-          <w:bCs/>
-          <w:sz w:val="28"/>
-          <w:szCs w:val="28"/>
-        </w:rPr>
-        <w:t>a</w:t>
-      </w:r>
-      <w:proofErr w:type="gramEnd"/>
-      <w:r>
-        <w:rPr>
-          <w:rFonts w:ascii="Times New Roman" w:hAnsi="Times New Roman" w:cs="Times New Roman"/>
-          <w:b/>
-          <w:bCs/>
-          <w:sz w:val="28"/>
-          <w:szCs w:val="28"/>
-        </w:rPr>
-        <w:t>)</w:t>
+        <w:t>1-a)</w:t>
       </w:r>
       <w:r>
         <w:rPr>
@@ -870,29 +848,7 @@
           <w:sz w:val="28"/>
           <w:szCs w:val="28"/>
         </w:rPr>
-        <w:t>3-</w:t>
-      </w:r>
-      <w:proofErr w:type="gramStart"/>
-      <w:r>
-        <w:rPr>
-          <w:rFonts w:ascii="Times New Roman" w:hAnsi="Times New Roman" w:cs="Times New Roman"/>
-          <w:b/>
-          <w:bCs/>
-          <w:sz w:val="28"/>
-          <w:szCs w:val="28"/>
-        </w:rPr>
-        <w:t>a</w:t>
-      </w:r>
-      <w:proofErr w:type="gramEnd"/>
-      <w:r>
-        <w:rPr>
-          <w:rFonts w:ascii="Times New Roman" w:hAnsi="Times New Roman" w:cs="Times New Roman"/>
-          <w:b/>
-          <w:bCs/>
-          <w:sz w:val="28"/>
-          <w:szCs w:val="28"/>
-        </w:rPr>
-        <w:t>)</w:t>
+        <w:t>3-a)</w:t>
       </w:r>
     </w:p>
     <w:p>
@@ -1053,7 +1009,6 @@
         <w:t xml:space="preserve"> </w:t>
       </w:r>
       <w:proofErr w:type="spellStart"/>
-      <w:proofErr w:type="gramStart"/>
       <w:r>
         <w:rPr>
           <w:rFonts w:ascii="Times New Roman" w:hAnsi="Times New Roman" w:cs="Times New Roman"/>
@@ -1069,16 +1024,7 @@
           <w:sz w:val="28"/>
           <w:szCs w:val="28"/>
         </w:rPr>
-        <w:t>(</w:t>
-      </w:r>
-      <w:proofErr w:type="gramEnd"/>
-      <w:r>
-        <w:rPr>
-          <w:rFonts w:ascii="Times New Roman" w:hAnsi="Times New Roman" w:cs="Times New Roman"/>
-          <w:sz w:val="28"/>
-          <w:szCs w:val="28"/>
-        </w:rPr>
-        <w:t xml:space="preserve">Alimentação) = </w:t>
+        <w:t xml:space="preserve">(Alimentação) = </w:t>
       </w:r>
       <w:r>
         <w:rPr>
@@ -1119,7 +1065,6 @@
         <w:t xml:space="preserve"> </w:t>
       </w:r>
       <w:proofErr w:type="spellStart"/>
-      <w:proofErr w:type="gramStart"/>
       <w:r>
         <w:rPr>
           <w:rFonts w:ascii="Times New Roman" w:hAnsi="Times New Roman" w:cs="Times New Roman"/>
@@ -1135,16 +1080,7 @@
           <w:sz w:val="28"/>
           <w:szCs w:val="28"/>
         </w:rPr>
-        <w:t>(</w:t>
-      </w:r>
-      <w:proofErr w:type="gramEnd"/>
-      <w:r>
-        <w:rPr>
-          <w:rFonts w:ascii="Times New Roman" w:hAnsi="Times New Roman" w:cs="Times New Roman"/>
-          <w:sz w:val="28"/>
-          <w:szCs w:val="28"/>
-        </w:rPr>
-        <w:t>Impostos Diversos) = 3</w:t>
+        <w:t>(Impostos Diversos) = 3</w:t>
       </w:r>
     </w:p>
     <w:p>
@@ -1270,7 +1206,6 @@
         <w:t xml:space="preserve"> </w:t>
       </w:r>
       <w:proofErr w:type="spellStart"/>
-      <w:proofErr w:type="gramStart"/>
       <w:r>
         <w:rPr>
           <w:rFonts w:ascii="Times New Roman" w:hAnsi="Times New Roman" w:cs="Times New Roman"/>
@@ -1286,16 +1221,7 @@
           <w:sz w:val="28"/>
           <w:szCs w:val="28"/>
         </w:rPr>
-        <w:t>(</w:t>
-      </w:r>
-      <w:proofErr w:type="gramEnd"/>
-      <w:r>
-        <w:rPr>
-          <w:rFonts w:ascii="Times New Roman" w:hAnsi="Times New Roman" w:cs="Times New Roman"/>
-          <w:sz w:val="28"/>
-          <w:szCs w:val="28"/>
-        </w:rPr>
-        <w:t>{Impostos Diversos} → {Alimentação}) = 2/3 =  66,66%</w:t>
+        <w:t>({Impostos Diversos} → {Alimentação}) = 2/3 =  66,66%</w:t>
       </w:r>
     </w:p>
     <w:p>
@@ -1327,7 +1253,6 @@
         <w:t xml:space="preserve"> </w:t>
       </w:r>
       <w:proofErr w:type="spellStart"/>
-      <w:proofErr w:type="gramStart"/>
       <w:r>
         <w:rPr>
           <w:rFonts w:ascii="Times New Roman" w:hAnsi="Times New Roman" w:cs="Times New Roman"/>
@@ -1343,16 +1268,7 @@
           <w:sz w:val="28"/>
           <w:szCs w:val="28"/>
         </w:rPr>
-        <w:t>(</w:t>
-      </w:r>
-      <w:proofErr w:type="gramEnd"/>
-      <w:r>
-        <w:rPr>
-          <w:rFonts w:ascii="Times New Roman" w:hAnsi="Times New Roman" w:cs="Times New Roman"/>
-          <w:sz w:val="28"/>
-          <w:szCs w:val="28"/>
-        </w:rPr>
-        <w:t>{Matéria Prima} → {Impostos Diversos}) = 0/3 = 0%</w:t>
+        <w:t>({Matéria Prima} → {Impostos Diversos}) = 0/3 = 0%</w:t>
       </w:r>
     </w:p>
     <w:p>
@@ -1396,8 +1312,6 @@
       <w:pPr>
         <w:rPr>
           <w:rFonts w:ascii="Times New Roman" w:hAnsi="Times New Roman" w:cs="Times New Roman"/>
-          <w:b/>
-          <w:bCs/>
           <w:sz w:val="28"/>
           <w:szCs w:val="28"/>
         </w:rPr>
@@ -1412,13 +1326,37 @@
         </w:rPr>
         <w:t>7-</w:t>
       </w:r>
-    </w:p>
-    <w:p>
-      <w:pPr>
-        <w:rPr>
-          <w:rFonts w:ascii="Times New Roman" w:hAnsi="Times New Roman" w:cs="Times New Roman"/>
-          <w:b/>
-          <w:bCs/>
+      <w:r>
+        <w:rPr>
+          <w:rFonts w:ascii="Times New Roman" w:hAnsi="Times New Roman" w:cs="Times New Roman"/>
+          <w:sz w:val="28"/>
+          <w:szCs w:val="28"/>
+        </w:rPr>
+        <w:t xml:space="preserve"> Um Data Mart é um repositório de dados menores e descentralizados, sendo assim uma parte de uma Data Warehouse completa. Data </w:t>
+      </w:r>
+      <w:proofErr w:type="spellStart"/>
+      <w:r>
+        <w:rPr>
+          <w:rFonts w:ascii="Times New Roman" w:hAnsi="Times New Roman" w:cs="Times New Roman"/>
+          <w:sz w:val="28"/>
+          <w:szCs w:val="28"/>
+        </w:rPr>
+        <w:t>Marts</w:t>
+      </w:r>
+      <w:proofErr w:type="spellEnd"/>
+      <w:r>
+        <w:rPr>
+          <w:rFonts w:ascii="Times New Roman" w:hAnsi="Times New Roman" w:cs="Times New Roman"/>
+          <w:sz w:val="28"/>
+          <w:szCs w:val="28"/>
+        </w:rPr>
+        <w:t xml:space="preserve"> focam em apenas uma área de interesse, podendo ser montado mais rápido e com menos custos que uma Data Warehouse.</w:t>
+      </w:r>
+    </w:p>
+    <w:p>
+      <w:pPr>
+        <w:rPr>
+          <w:rFonts w:ascii="Times New Roman" w:hAnsi="Times New Roman" w:cs="Times New Roman"/>
           <w:sz w:val="28"/>
           <w:szCs w:val="28"/>
         </w:rPr>
@@ -1433,13 +1371,65 @@
         </w:rPr>
         <w:t>8-</w:t>
       </w:r>
-    </w:p>
-    <w:p>
-      <w:pPr>
-        <w:rPr>
-          <w:rFonts w:ascii="Times New Roman" w:hAnsi="Times New Roman" w:cs="Times New Roman"/>
-          <w:b/>
-          <w:bCs/>
+      <w:r>
+        <w:rPr>
+          <w:rFonts w:ascii="Times New Roman" w:hAnsi="Times New Roman" w:cs="Times New Roman"/>
+          <w:b/>
+          <w:bCs/>
+          <w:sz w:val="28"/>
+          <w:szCs w:val="28"/>
+        </w:rPr>
+        <w:t xml:space="preserve"> </w:t>
+      </w:r>
+      <w:r>
+        <w:rPr>
+          <w:rFonts w:ascii="Times New Roman" w:hAnsi="Times New Roman" w:cs="Times New Roman"/>
+          <w:sz w:val="28"/>
+          <w:szCs w:val="28"/>
+        </w:rPr>
+        <w:t xml:space="preserve">Algumas características dos Bancos de Dados Transacionais (para OLTP) são: possuem poucos registros acessados de cada vez, possibilidade de consulta e atualização, o tamanho do banco de dados pode variar de 100MB até 100GB, suporta milhares de usuários e não possui redundância de dados. Por outro lado, tem-se as características das Data </w:t>
+      </w:r>
+      <w:proofErr w:type="spellStart"/>
+      <w:r>
+        <w:rPr>
+          <w:rFonts w:ascii="Times New Roman" w:hAnsi="Times New Roman" w:cs="Times New Roman"/>
+          <w:sz w:val="28"/>
+          <w:szCs w:val="28"/>
+        </w:rPr>
+        <w:t>Warehouses</w:t>
+      </w:r>
+      <w:proofErr w:type="spellEnd"/>
+      <w:r>
+        <w:rPr>
+          <w:rFonts w:ascii="Times New Roman" w:hAnsi="Times New Roman" w:cs="Times New Roman"/>
+          <w:sz w:val="28"/>
+          <w:szCs w:val="28"/>
+        </w:rPr>
+        <w:t xml:space="preserve"> (para OLAP): Volume alto de acessos por vez, possibilidade basicamente de consultas, tamanhos que variam de 100GB até poucos </w:t>
+      </w:r>
+      <w:proofErr w:type="spellStart"/>
+      <w:r>
+        <w:rPr>
+          <w:rFonts w:ascii="Times New Roman" w:hAnsi="Times New Roman" w:cs="Times New Roman"/>
+          <w:sz w:val="28"/>
+          <w:szCs w:val="28"/>
+        </w:rPr>
+        <w:t>terabytes</w:t>
+      </w:r>
+      <w:proofErr w:type="spellEnd"/>
+      <w:r>
+        <w:rPr>
+          <w:rFonts w:ascii="Times New Roman" w:hAnsi="Times New Roman" w:cs="Times New Roman"/>
+          <w:sz w:val="28"/>
+          <w:szCs w:val="28"/>
+        </w:rPr>
+        <w:t>, suporta centenas de usuários e dados redundantes podem estar presentes.</w:t>
+      </w:r>
+    </w:p>
+    <w:p>
+      <w:pPr>
+        <w:rPr>
+          <w:rFonts w:ascii="Times New Roman" w:hAnsi="Times New Roman" w:cs="Times New Roman"/>
           <w:sz w:val="28"/>
           <w:szCs w:val="28"/>
         </w:rPr>
@@ -1454,6 +1444,16 @@
         </w:rPr>
         <w:t>9-</w:t>
       </w:r>
+      <w:r>
+        <w:rPr>
+          <w:rFonts w:ascii="Times New Roman" w:hAnsi="Times New Roman" w:cs="Times New Roman"/>
+          <w:b/>
+          <w:bCs/>
+          <w:sz w:val="28"/>
+          <w:szCs w:val="28"/>
+        </w:rPr>
+        <w:t xml:space="preserve"> </w:t>
+      </w:r>
     </w:p>
     <w:p>
       <w:pPr>
@@ -1599,29 +1599,7 @@
           <w:sz w:val="28"/>
           <w:szCs w:val="28"/>
         </w:rPr>
-        <w:t>16-</w:t>
-      </w:r>
-      <w:proofErr w:type="gramStart"/>
-      <w:r>
-        <w:rPr>
-          <w:rFonts w:ascii="Times New Roman" w:hAnsi="Times New Roman" w:cs="Times New Roman"/>
-          <w:b/>
-          <w:bCs/>
-          <w:sz w:val="28"/>
-          <w:szCs w:val="28"/>
-        </w:rPr>
-        <w:t>a</w:t>
-      </w:r>
-      <w:proofErr w:type="gramEnd"/>
-      <w:r>
-        <w:rPr>
-          <w:rFonts w:ascii="Times New Roman" w:hAnsi="Times New Roman" w:cs="Times New Roman"/>
-          <w:b/>
-          <w:bCs/>
-          <w:sz w:val="28"/>
-          <w:szCs w:val="28"/>
-        </w:rPr>
-        <w:t>)</w:t>
+        <w:t>16-a)</w:t>
       </w:r>
     </w:p>
     <w:p>
@@ -1663,29 +1641,7 @@
           <w:sz w:val="28"/>
           <w:szCs w:val="28"/>
         </w:rPr>
-        <w:t>17-</w:t>
-      </w:r>
-      <w:proofErr w:type="gramStart"/>
-      <w:r>
-        <w:rPr>
-          <w:rFonts w:ascii="Times New Roman" w:hAnsi="Times New Roman" w:cs="Times New Roman"/>
-          <w:b/>
-          <w:bCs/>
-          <w:sz w:val="28"/>
-          <w:szCs w:val="28"/>
-        </w:rPr>
-        <w:t>a</w:t>
-      </w:r>
-      <w:proofErr w:type="gramEnd"/>
-      <w:r>
-        <w:rPr>
-          <w:rFonts w:ascii="Times New Roman" w:hAnsi="Times New Roman" w:cs="Times New Roman"/>
-          <w:b/>
-          <w:bCs/>
-          <w:sz w:val="28"/>
-          <w:szCs w:val="28"/>
-        </w:rPr>
-        <w:t>)</w:t>
+        <w:t>17-a)</w:t>
       </w:r>
     </w:p>
     <w:p>
@@ -1727,6 +1683,7 @@
           <w:sz w:val="28"/>
           <w:szCs w:val="28"/>
         </w:rPr>
+        <w:lastRenderedPageBreak/>
         <w:t>c)</w:t>
       </w:r>
     </w:p>

</xml_diff>